<commit_message>
Update Protokolle/02.11.18 Sitzungsprotokoll .docx
</commit_message>
<xml_diff>
--- a/Protokolle/02.11.18 Sitzungsprotokoll .docx
+++ b/Protokolle/02.11.18 Sitzungsprotokoll .docx
@@ -10,8 +10,10 @@
         <w:t xml:space="preserve">Protokoll Nr. </w:t>
       </w:r>
       <w:r>
-        <w:t>3</w:t>
+        <w:t>4</w:t>
       </w:r>
+      <w:bookmarkStart w:id="0" w:name="_GoBack"/>
+      <w:bookmarkEnd w:id="0"/>
     </w:p>
     <w:p>
       <w:pPr>
@@ -269,10 +271,7 @@
                   <w:t xml:space="preserve"> Puschmann</w:t>
                 </w:r>
                 <w:r>
-                  <w:t xml:space="preserve"> </w:t>
-                </w:r>
-                <w:r>
-                  <w:t>(Protokoll)</w:t>
+                  <w:t xml:space="preserve"> (Protokoll)</w:t>
                 </w:r>
               </w:p>
               <w:p>
@@ -298,11 +297,9 @@
                 </w:r>
               </w:p>
               <w:p>
-                <w:proofErr w:type="spellStart"/>
                 <w:r>
                   <w:t>Roni</w:t>
                 </w:r>
-                <w:proofErr w:type="spellEnd"/>
                 <w:r>
                   <w:t xml:space="preserve"> Fischer</w:t>
                 </w:r>
@@ -374,13 +371,8 @@
                   <w:spacing w:after="200" w:line="276" w:lineRule="auto"/>
                 </w:pPr>
                 <w:r>
-                  <w:t xml:space="preserve">Frau </w:t>
+                  <w:t>Frau Gertiser</w:t>
                 </w:r>
-                <w:proofErr w:type="spellStart"/>
-                <w:r>
-                  <w:t>Gertiser</w:t>
-                </w:r>
-                <w:proofErr w:type="spellEnd"/>
               </w:p>
             </w:sdtContent>
           </w:sdt>
@@ -581,19 +573,44 @@
         <w:rPr>
           <w:rStyle w:val="Fett"/>
         </w:rPr>
-        <w:t xml:space="preserve">Allgemeines </w:t>
+        <w:t>Feedback Regeln (-10:05)</w:t>
+      </w:r>
+    </w:p>
+    <w:p>
+      <w:pPr>
+        <w:pStyle w:val="Listenabsatz"/>
+        <w:numPr>
+          <w:ilvl w:val="0"/>
+          <w:numId w:val="0"/>
+        </w:numPr>
+        <w:ind w:left="720"/>
+        <w:rPr>
+          <w:rStyle w:val="Fett"/>
+        </w:rPr>
+      </w:pPr>
+      <w:r>
+        <w:rPr>
+          <w:rStyle w:val="Fett"/>
+        </w:rPr>
+        <w:t xml:space="preserve">Recherchedokument </w:t>
       </w:r>
       <w:r>
         <w:rPr>
           <w:rStyle w:val="Fett"/>
         </w:rPr>
-        <w:t>Befinden (</w:t>
+        <w:t>(-10</w:t>
       </w:r>
       <w:r>
         <w:rPr>
           <w:rStyle w:val="Fett"/>
         </w:rPr>
-        <w:t>-11.05)</w:t>
+        <w:t>:30</w:t>
+      </w:r>
+      <w:r>
+        <w:rPr>
+          <w:rStyle w:val="Fett"/>
+        </w:rPr>
+        <w:t>)</w:t>
       </w:r>
     </w:p>
     <w:p>
@@ -601,23 +618,36 @@
         <w:pStyle w:val="Listenabsatz"/>
         <w:numPr>
           <w:ilvl w:val="0"/>
-          <w:numId w:val="26"/>
+          <w:numId w:val="0"/>
         </w:numPr>
+        <w:ind w:left="720"/>
         <w:rPr>
-          <w:rFonts w:ascii="Segoe UI" w:hAnsi="Segoe UI" w:cs="Segoe UI"/>
-          <w:color w:val="212121"/>
-          <w:sz w:val="20"/>
-          <w:szCs w:val="20"/>
+          <w:rStyle w:val="Fett"/>
         </w:rPr>
       </w:pPr>
       <w:r>
         <w:rPr>
-          <w:rFonts w:ascii="Segoe UI" w:hAnsi="Segoe UI" w:cs="Segoe UI"/>
-          <w:color w:val="212121"/>
-          <w:sz w:val="20"/>
-          <w:szCs w:val="20"/>
+          <w:rStyle w:val="Fett"/>
         </w:rPr>
-        <w:t>Feedback Regeln</w:t>
+        <w:t xml:space="preserve">Organisation und weiteres Vorgehen beim Projekt </w:t>
+      </w:r>
+      <w:r>
+        <w:rPr>
+          <w:rStyle w:val="Fett"/>
+        </w:rPr>
+        <w:t>(-10</w:t>
+      </w:r>
+      <w:r>
+        <w:rPr>
+          <w:rStyle w:val="Fett"/>
+        </w:rPr>
+        <w:t>:40</w:t>
+      </w:r>
+      <w:r>
+        <w:rPr>
+          <w:rStyle w:val="Fett"/>
+        </w:rPr>
+        <w:t>)</w:t>
       </w:r>
     </w:p>
     <w:p>
@@ -625,8 +655,46 @@
         <w:pStyle w:val="Listenabsatz"/>
         <w:numPr>
           <w:ilvl w:val="0"/>
-          <w:numId w:val="26"/>
+          <w:numId w:val="0"/>
         </w:numPr>
+        <w:ind w:left="720"/>
+        <w:rPr>
+          <w:rStyle w:val="Fett"/>
+        </w:rPr>
+      </w:pPr>
+      <w:r>
+        <w:rPr>
+          <w:rStyle w:val="Fett"/>
+        </w:rPr>
+        <w:t xml:space="preserve">Zeitplan erstellen </w:t>
+      </w:r>
+      <w:r>
+        <w:rPr>
+          <w:rStyle w:val="Fett"/>
+        </w:rPr>
+        <w:t>(-10</w:t>
+      </w:r>
+      <w:r>
+        <w:rPr>
+          <w:rStyle w:val="Fett"/>
+        </w:rPr>
+        <w:t>:5</w:t>
+      </w:r>
+      <w:r>
+        <w:rPr>
+          <w:rStyle w:val="Fett"/>
+        </w:rPr>
+        <w:t>5)</w:t>
+      </w:r>
+    </w:p>
+    <w:p>
+      <w:pPr>
+        <w:pStyle w:val="Listenabsatz"/>
+        <w:numPr>
+          <w:ilvl w:val="0"/>
+          <w:numId w:val="0"/>
+        </w:numPr>
+        <w:ind w:left="720"/>
         <w:rPr>
           <w:b/>
           <w:bCs/>
@@ -634,128 +702,16 @@
       </w:pPr>
       <w:r>
         <w:rPr>
-          <w:rFonts w:ascii="&amp;quot" w:hAnsi="&amp;quot"/>
-          <w:color w:val="212121"/>
-          <w:sz w:val="20"/>
-          <w:szCs w:val="20"/>
+          <w:rStyle w:val="Fett"/>
         </w:rPr>
-        <w:t>Recherchedokument</w:t>
+        <w:t>ILV (-11:00</w:t>
       </w:r>
-    </w:p>
-    <w:p>
-      <w:pPr>
-        <w:pStyle w:val="Listenabsatz"/>
-        <w:numPr>
-          <w:ilvl w:val="0"/>
-          <w:numId w:val="26"/>
-        </w:numPr>
-        <w:rPr>
-          <w:b/>
-          <w:bCs/>
-        </w:rPr>
-      </w:pPr>
       <w:r>
-        <w:rPr>
-          <w:rFonts w:ascii="Segoe UI" w:hAnsi="Segoe UI" w:cs="Segoe UI"/>
-          <w:color w:val="212121"/>
-          <w:sz w:val="20"/>
-          <w:szCs w:val="20"/>
-        </w:rPr>
-        <w:t xml:space="preserve"> Organisation und weiteres Vorgehen beim Projekt</w:t>
-      </w:r>
-    </w:p>
-    <w:p>
-      <w:pPr>
-        <w:pStyle w:val="Listenabsatz"/>
-        <w:numPr>
-          <w:ilvl w:val="0"/>
-          <w:numId w:val="26"/>
-        </w:numPr>
-        <w:rPr>
-          <w:b/>
-          <w:bCs/>
-        </w:rPr>
-      </w:pPr>
-      <w:r>
-        <w:rPr>
-          <w:rFonts w:ascii="Segoe UI" w:hAnsi="Segoe UI" w:cs="Segoe UI"/>
-          <w:color w:val="212121"/>
-          <w:sz w:val="20"/>
-          <w:szCs w:val="20"/>
-        </w:rPr>
-        <w:t xml:space="preserve"> Zeitplan erstellen</w:t>
-      </w:r>
-    </w:p>
-    <w:p>
-      <w:pPr>
-        <w:pStyle w:val="Listenabsatz"/>
-        <w:numPr>
-          <w:ilvl w:val="0"/>
-          <w:numId w:val="26"/>
-        </w:numPr>
         <w:rPr>
           <w:rStyle w:val="Fett"/>
         </w:rPr>
-      </w:pPr>
-      <w:r>
-        <w:rPr>
-          <w:rFonts w:ascii="Segoe UI" w:hAnsi="Segoe UI" w:cs="Segoe UI"/>
-          <w:color w:val="212121"/>
-          <w:sz w:val="20"/>
-          <w:szCs w:val="20"/>
-        </w:rPr>
-        <w:t xml:space="preserve"> ILV</w:t>
+        <w:t>)</w:t>
       </w:r>
-    </w:p>
-    <w:p>
-      <w:pPr>
-        <w:rPr>
-          <w:rStyle w:val="Fett"/>
-        </w:rPr>
-      </w:pPr>
-    </w:p>
-    <w:p>
-      <w:pPr>
-        <w:rPr>
-          <w:rStyle w:val="Fett"/>
-        </w:rPr>
-      </w:pPr>
-    </w:p>
-    <w:p>
-      <w:pPr>
-        <w:spacing w:after="200" w:line="276" w:lineRule="auto"/>
-        <w:contextualSpacing w:val="0"/>
-      </w:pPr>
-    </w:p>
-    <w:p>
-      <w:pPr>
-        <w:spacing w:after="200" w:line="276" w:lineRule="auto"/>
-        <w:contextualSpacing w:val="0"/>
-      </w:pPr>
-    </w:p>
-    <w:p>
-      <w:pPr>
-        <w:spacing w:after="200" w:line="276" w:lineRule="auto"/>
-        <w:contextualSpacing w:val="0"/>
-      </w:pPr>
-    </w:p>
-    <w:p>
-      <w:pPr>
-        <w:spacing w:after="200" w:line="276" w:lineRule="auto"/>
-        <w:contextualSpacing w:val="0"/>
-      </w:pPr>
-    </w:p>
-    <w:p>
-      <w:pPr>
-        <w:spacing w:after="200" w:line="276" w:lineRule="auto"/>
-        <w:contextualSpacing w:val="0"/>
-      </w:pPr>
-    </w:p>
-    <w:p>
-      <w:pPr>
-        <w:spacing w:after="200" w:line="276" w:lineRule="auto"/>
-        <w:contextualSpacing w:val="0"/>
-      </w:pPr>
     </w:p>
     <w:tbl>
       <w:tblPr>
@@ -913,7 +869,25 @@
               <w:keepNext w:val="0"/>
             </w:pPr>
             <w:r>
-              <w:t>Feedback regeln</w:t>
+              <w:t xml:space="preserve">Jeder gab ein kurzes </w:t>
+            </w:r>
+            <w:r>
+              <w:t>Feedback</w:t>
+            </w:r>
+            <w:r>
+              <w:t xml:space="preserve"> über die eingeführten</w:t>
+            </w:r>
+            <w:r>
+              <w:t xml:space="preserve"> </w:t>
+            </w:r>
+            <w:r>
+              <w:t>R</w:t>
+            </w:r>
+            <w:r>
+              <w:t>egeln</w:t>
+            </w:r>
+            <w:r>
+              <w:t>. Es sind alle mit damit einverstanden.</w:t>
             </w:r>
           </w:p>
         </w:tc>
@@ -1005,10 +979,16 @@
               <w:keepNext w:val="0"/>
             </w:pPr>
             <w:r>
-              <w:t>Recherche Dokument</w:t>
-            </w:r>
-            <w:r>
-              <w:t xml:space="preserve"> Endbesprechung</w:t>
+              <w:t>Die letzten kleinen Arbeiten für das Recherche-</w:t>
+            </w:r>
+            <w:r>
+              <w:t>Dokument</w:t>
+            </w:r>
+            <w:r>
+              <w:t xml:space="preserve"> </w:t>
+            </w:r>
+            <w:r>
+              <w:t>wurden verteilt. Am 03.04.18 ab 18:00 keine Änderungen mehr. Endfassung wird gespeichert und Sonntags versendet</w:t>
             </w:r>
           </w:p>
         </w:tc>
@@ -1090,6 +1070,9 @@
             <w:r>
               <w:t>Organisation und weiteres Vorgehen beim Projekt</w:t>
             </w:r>
+            <w:r>
+              <w:t xml:space="preserve"> bezüglich Lasten und Pflichtenheft. Alle müssen sich zuerst informieren was genau verlangt wird.</w:t>
+            </w:r>
           </w:p>
         </w:tc>
         <w:tc>
@@ -1168,7 +1151,13 @@
               <w:keepNext w:val="0"/>
             </w:pPr>
             <w:r>
-              <w:t>Zeitplan erstellen</w:t>
+              <w:t xml:space="preserve">Einen </w:t>
+            </w:r>
+            <w:r>
+              <w:t>Zeitplan</w:t>
+            </w:r>
+            <w:r>
+              <w:t xml:space="preserve"> wird montags erstellt</w:t>
             </w:r>
           </w:p>
         </w:tc>
@@ -1244,7 +1233,13 @@
               <w:keepNext w:val="0"/>
             </w:pPr>
             <w:r>
+              <w:t xml:space="preserve">Alle sollen ihre </w:t>
+            </w:r>
+            <w:r>
               <w:t>ILV</w:t>
+            </w:r>
+            <w:r>
+              <w:t xml:space="preserve"> ausfüllen um die Zeiten und Personalkosten zu kontrollieren</w:t>
             </w:r>
           </w:p>
         </w:tc>
@@ -1323,10 +1318,8 @@
               <w:t>Nächste Sitzung vereinbar</w:t>
             </w:r>
             <w:r>
-              <w:t>en</w:t>
-            </w:r>
-            <w:bookmarkStart w:id="0" w:name="_GoBack"/>
-            <w:bookmarkEnd w:id="0"/>
+              <w:t>t</w:t>
+            </w:r>
           </w:p>
         </w:tc>
         <w:tc>
@@ -1382,6 +1375,9 @@
               <w:keepNext w:val="0"/>
               <w:ind w:left="57"/>
             </w:pPr>
+            <w:r>
+              <w:t>7.</w:t>
+            </w:r>
           </w:p>
         </w:tc>
         <w:tc>
@@ -1393,7 +1389,11 @@
               <w:right w:val="single" w:sz="4" w:space="0" w:color="auto"/>
             </w:tcBorders>
           </w:tcPr>
-          <w:p/>
+          <w:p>
+            <w:r>
+              <w:t>Protokoll gegengelesen</w:t>
+            </w:r>
+          </w:p>
         </w:tc>
         <w:tc>
           <w:tcPr>
@@ -1412,6 +1412,9 @@
             <w:pPr>
               <w:keepNext w:val="0"/>
             </w:pPr>
+            <w:r>
+              <w:t>Roni</w:t>
+            </w:r>
           </w:p>
         </w:tc>
         <w:tc>
@@ -2029,10 +2032,7 @@
           </w:tcPr>
           <w:p>
             <w:r>
-              <w:t>05</w:t>
-            </w:r>
-            <w:r>
-              <w:t>.11.18</w:t>
+              <w:t>05.11.18</w:t>
             </w:r>
           </w:p>
         </w:tc>
@@ -2993,16 +2993,8 @@
             <w:rPr>
               <w:szCs w:val="16"/>
             </w:rPr>
-            <w:t xml:space="preserve">Strasse, </w:t>
+            <w:t>Strasse, Nr</w:t>
           </w:r>
-          <w:proofErr w:type="spellStart"/>
-          <w:r>
-            <w:rPr>
-              <w:szCs w:val="16"/>
-            </w:rPr>
-            <w:t>Nr</w:t>
-          </w:r>
-          <w:proofErr w:type="spellEnd"/>
         </w:p>
         <w:p>
           <w:pPr>
@@ -7092,21 +7084,6 @@
     <w:pitch w:val="variable"/>
     <w:sig w:usb0="E1002EFF" w:usb1="C000605B" w:usb2="00000029" w:usb3="00000000" w:csb0="000101FF" w:csb1="00000000"/>
   </w:font>
-  <w:font w:name="Segoe UI">
-    <w:panose1 w:val="020B0502040204020203"/>
-    <w:charset w:val="00"/>
-    <w:family w:val="swiss"/>
-    <w:pitch w:val="variable"/>
-    <w:sig w:usb0="E4002EFF" w:usb1="C000E47F" w:usb2="00000009" w:usb3="00000000" w:csb0="000001FF" w:csb1="00000000"/>
-  </w:font>
-  <w:font w:name="&amp;quot">
-    <w:altName w:val="Cambria"/>
-    <w:panose1 w:val="00000000000000000000"/>
-    <w:charset w:val="00"/>
-    <w:family w:val="roman"/>
-    <w:notTrueType/>
-    <w:pitch w:val="default"/>
-  </w:font>
   <w:font w:name="MS Mincho">
     <w:altName w:val="ＭＳ 明朝"/>
     <w:panose1 w:val="02020609040205080304"/>
@@ -7143,6 +7120,7 @@
   <w:rsids>
     <w:rsidRoot w:val="009F186A"/>
     <w:rsid w:val="001B49F9"/>
+    <w:rsid w:val="003831C5"/>
     <w:rsid w:val="005973AA"/>
     <w:rsid w:val="00813BF0"/>
     <w:rsid w:val="00932078"/>
@@ -7927,26 +7905,6 @@
 </file>
 
 <file path=customXml/item2.xml><?xml version="1.0" encoding="utf-8"?>
-<?mso-contentType ?>
-<FormTemplates xmlns="http://schemas.microsoft.com/sharepoint/v3/contenttype/forms">
-  <Display>DocumentLibraryForm</Display>
-  <Edit>DocumentLibraryForm</Edit>
-  <New>DocumentLibraryForm</New>
-</FormTemplates>
-</file>
-
-<file path=customXml/item3.xml><?xml version="1.0" encoding="utf-8"?>
-<p:properties xmlns:p="http://schemas.microsoft.com/office/2006/metadata/properties" xmlns:xsi="http://www.w3.org/2001/XMLSchema-instance" xmlns:pc="http://schemas.microsoft.com/office/infopath/2007/PartnerControls">
-  <documentManagement>
-    <Sprache xmlns="69e60002-4b69-4aad-9e3a-e3a9db2b0f4f">Deutsch</Sprache>
-    <Format xmlns="69e60002-4b69-4aad-9e3a-e3a9db2b0f4f" xsi:nil="true"/>
-    <Organisation_x0020__x002f__x0020_Hochschule xmlns="69e60002-4b69-4aad-9e3a-e3a9db2b0f4f">FHNW</Organisation_x0020__x002f__x0020_Hochschule>
-    <Vorlage xmlns="69e60002-4b69-4aad-9e3a-e3a9db2b0f4f">A4-Sitzungsprotokoll</Vorlage>
-  </documentManagement>
-</p:properties>
-</file>
-
-<file path=customXml/item4.xml><?xml version="1.0" encoding="utf-8"?>
 <ct:contentTypeSchema xmlns:ct="http://schemas.microsoft.com/office/2006/metadata/contentType" xmlns:ma="http://schemas.microsoft.com/office/2006/metadata/properties/metaAttributes" ct:_="" ma:_="" ma:contentTypeName="Dokument" ma:contentTypeID="0x010100AC764BFD121A654BAFEE3F0D30D09696" ma:contentTypeVersion="4" ma:contentTypeDescription="Ein neues Dokument erstellen." ma:contentTypeScope="" ma:versionID="f0b21a448d18db25e00af343419af742">
   <xsd:schema xmlns:xsd="http://www.w3.org/2001/XMLSchema" xmlns:xs="http://www.w3.org/2001/XMLSchema" xmlns:p="http://schemas.microsoft.com/office/2006/metadata/properties" xmlns:ns2="69e60002-4b69-4aad-9e3a-e3a9db2b0f4f" targetNamespace="http://schemas.microsoft.com/office/2006/metadata/properties" ma:root="true" ma:fieldsID="a976930b042ac8693047c70f2498f757" ns2:_="">
     <xsd:import namespace="69e60002-4b69-4aad-9e3a-e3a9db2b0f4f"/>
@@ -8121,6 +8079,26 @@
 </ct:contentTypeSchema>
 </file>
 
+<file path=customXml/item3.xml><?xml version="1.0" encoding="utf-8"?>
+<p:properties xmlns:p="http://schemas.microsoft.com/office/2006/metadata/properties" xmlns:xsi="http://www.w3.org/2001/XMLSchema-instance" xmlns:pc="http://schemas.microsoft.com/office/infopath/2007/PartnerControls">
+  <documentManagement>
+    <Sprache xmlns="69e60002-4b69-4aad-9e3a-e3a9db2b0f4f">Deutsch</Sprache>
+    <Format xmlns="69e60002-4b69-4aad-9e3a-e3a9db2b0f4f" xsi:nil="true"/>
+    <Organisation_x0020__x002f__x0020_Hochschule xmlns="69e60002-4b69-4aad-9e3a-e3a9db2b0f4f">FHNW</Organisation_x0020__x002f__x0020_Hochschule>
+    <Vorlage xmlns="69e60002-4b69-4aad-9e3a-e3a9db2b0f4f">A4-Sitzungsprotokoll</Vorlage>
+  </documentManagement>
+</p:properties>
+</file>
+
+<file path=customXml/item4.xml><?xml version="1.0" encoding="utf-8"?>
+<?mso-contentType ?>
+<FormTemplates xmlns="http://schemas.microsoft.com/sharepoint/v3/contenttype/forms">
+  <Display>DocumentLibraryForm</Display>
+  <Edit>DocumentLibraryForm</Edit>
+  <New>DocumentLibraryForm</New>
+</FormTemplates>
+</file>
+
 <file path=customXml/item5.xml><?xml version="1.0" encoding="utf-8"?>
 <b:Sources xmlns:b="http://schemas.openxmlformats.org/officeDocument/2006/bibliography" xmlns="http://schemas.openxmlformats.org/officeDocument/2006/bibliography" SelectedStyle="\APA.XSL" StyleName="APA"/>
 </file>
@@ -8134,24 +8112,6 @@
 </file>
 
 <file path=customXml/itemProps2.xml><?xml version="1.0" encoding="utf-8"?>
-<ds:datastoreItem xmlns:ds="http://schemas.openxmlformats.org/officeDocument/2006/customXml" ds:itemID="{5303847F-833B-41F1-A1B8-AD49FC0A591D}">
-  <ds:schemaRefs>
-    <ds:schemaRef ds:uri="http://schemas.microsoft.com/sharepoint/v3/contenttype/forms"/>
-  </ds:schemaRefs>
-</ds:datastoreItem>
-</file>
-
-<file path=customXml/itemProps3.xml><?xml version="1.0" encoding="utf-8"?>
-<ds:datastoreItem xmlns:ds="http://schemas.openxmlformats.org/officeDocument/2006/customXml" ds:itemID="{530518D5-D42F-4992-8208-8AF16B54349B}">
-  <ds:schemaRefs>
-    <ds:schemaRef ds:uri="http://schemas.microsoft.com/office/2006/metadata/properties"/>
-    <ds:schemaRef ds:uri="http://schemas.microsoft.com/office/infopath/2007/PartnerControls"/>
-    <ds:schemaRef ds:uri="69e60002-4b69-4aad-9e3a-e3a9db2b0f4f"/>
-  </ds:schemaRefs>
-</ds:datastoreItem>
-</file>
-
-<file path=customXml/itemProps4.xml><?xml version="1.0" encoding="utf-8"?>
 <ds:datastoreItem xmlns:ds="http://schemas.openxmlformats.org/officeDocument/2006/customXml" ds:itemID="{483E2515-6434-41A1-A275-5307051A3536}">
   <ds:schemaRefs>
     <ds:schemaRef ds:uri="http://schemas.microsoft.com/office/2006/metadata/contentType"/>
@@ -8169,8 +8129,26 @@
 </ds:datastoreItem>
 </file>
 
+<file path=customXml/itemProps3.xml><?xml version="1.0" encoding="utf-8"?>
+<ds:datastoreItem xmlns:ds="http://schemas.openxmlformats.org/officeDocument/2006/customXml" ds:itemID="{530518D5-D42F-4992-8208-8AF16B54349B}">
+  <ds:schemaRefs>
+    <ds:schemaRef ds:uri="http://schemas.microsoft.com/office/2006/metadata/properties"/>
+    <ds:schemaRef ds:uri="http://schemas.microsoft.com/office/infopath/2007/PartnerControls"/>
+    <ds:schemaRef ds:uri="69e60002-4b69-4aad-9e3a-e3a9db2b0f4f"/>
+  </ds:schemaRefs>
+</ds:datastoreItem>
+</file>
+
+<file path=customXml/itemProps4.xml><?xml version="1.0" encoding="utf-8"?>
+<ds:datastoreItem xmlns:ds="http://schemas.openxmlformats.org/officeDocument/2006/customXml" ds:itemID="{5303847F-833B-41F1-A1B8-AD49FC0A591D}">
+  <ds:schemaRefs>
+    <ds:schemaRef ds:uri="http://schemas.microsoft.com/sharepoint/v3/contenttype/forms"/>
+  </ds:schemaRefs>
+</ds:datastoreItem>
+</file>
+
 <file path=customXml/itemProps5.xml><?xml version="1.0" encoding="utf-8"?>
-<ds:datastoreItem xmlns:ds="http://schemas.openxmlformats.org/officeDocument/2006/customXml" ds:itemID="{062DD6A1-9C9B-4A1A-9A84-84DCB4833746}">
+<ds:datastoreItem xmlns:ds="http://schemas.openxmlformats.org/officeDocument/2006/customXml" ds:itemID="{353074EB-1420-4446-A1AE-378D03FF3013}">
   <ds:schemaRefs>
     <ds:schemaRef ds:uri="http://schemas.openxmlformats.org/officeDocument/2006/bibliography"/>
   </ds:schemaRefs>

</xml_diff>